<commit_message>
quizApp terminado con su documentaciÃon
</commit_message>
<xml_diff>
--- a/javaScript/countryGuideApp/Country Guide App.docx
+++ b/javaScript/countryGuideApp/Country Guide App.docx
@@ -1567,15 +1567,7 @@
           <w:sz w:val="24"/>
           <w:szCs w:val="24"/>
         </w:rPr>
-        <w:t xml:space="preserve">Dentro de esta, crearemos tres archivos. El primero llamado index.html, otro llamado style.css y el último llamado script.js </w:t>
-      </w:r>
-      <w:r>
-        <w:rPr>
-          <w:rFonts w:ascii="Arial" w:hAnsi="Arial" w:cs="Arial"/>
-          <w:sz w:val="24"/>
-          <w:szCs w:val="24"/>
-        </w:rPr>
-        <w:t>(Es importante tener exactamente esa extensión en el archivo).</w:t>
+        <w:t>Dentro de esta, crearemos tres archivos. El primero llamado index.html, otro llamado style.css y el último llamado script.js (Es importante tener exactamente esa extensión en el archivo).</w:t>
       </w:r>
     </w:p>
     <w:p>
@@ -3480,12 +3472,23 @@
           <w:szCs w:val="24"/>
         </w:rPr>
       </w:pPr>
-      <w:r>
-        <w:rPr>
-          <w:rFonts w:ascii="Arial" w:hAnsi="Arial" w:cs="Arial"/>
-          <w:sz w:val="24"/>
-          <w:szCs w:val="24"/>
-        </w:rPr>
+    </w:p>
+    <w:p>
+      <w:pPr>
+        <w:jc w:val="both"/>
+        <w:rPr>
+          <w:rFonts w:ascii="Arial" w:hAnsi="Arial" w:cs="Arial"/>
+          <w:sz w:val="24"/>
+          <w:szCs w:val="24"/>
+        </w:rPr>
+      </w:pPr>
+      <w:r>
+        <w:rPr>
+          <w:rFonts w:ascii="Arial" w:hAnsi="Arial" w:cs="Arial"/>
+          <w:sz w:val="24"/>
+          <w:szCs w:val="24"/>
+        </w:rPr>
+        <w:lastRenderedPageBreak/>
         <w:t>Ahora, nos debería mostrar los datos por consola. Como ya sabemos donde están los datos que vamos a utilizar, ahora los mostraremos dentro del aplicativo.</w:t>
       </w:r>
     </w:p>
@@ -3502,7 +3505,6 @@
         <w:rPr>
           <w:noProof/>
         </w:rPr>
-        <w:lastRenderedPageBreak/>
         <w:drawing>
           <wp:inline distT="0" distB="0" distL="0" distR="0" wp14:anchorId="17698DB0" wp14:editId="789E3FF4">
             <wp:extent cx="5612130" cy="4008755"/>
@@ -3660,6 +3662,26 @@
           <w:szCs w:val="24"/>
         </w:rPr>
       </w:pPr>
+    </w:p>
+    <w:p>
+      <w:pPr>
+        <w:jc w:val="both"/>
+        <w:rPr>
+          <w:rFonts w:ascii="Arial" w:hAnsi="Arial" w:cs="Arial"/>
+          <w:sz w:val="24"/>
+          <w:szCs w:val="24"/>
+        </w:rPr>
+      </w:pPr>
+    </w:p>
+    <w:p>
+      <w:pPr>
+        <w:jc w:val="both"/>
+        <w:rPr>
+          <w:rFonts w:ascii="Arial" w:hAnsi="Arial" w:cs="Arial"/>
+          <w:sz w:val="24"/>
+          <w:szCs w:val="24"/>
+        </w:rPr>
+      </w:pPr>
       <w:r>
         <w:rPr>
           <w:rFonts w:ascii="Arial" w:hAnsi="Arial" w:cs="Arial"/>
@@ -3685,7 +3707,6 @@
           <w:sz w:val="24"/>
           <w:szCs w:val="24"/>
         </w:rPr>
-        <w:lastRenderedPageBreak/>
         <w:drawing>
           <wp:inline distT="0" distB="0" distL="0" distR="0" wp14:anchorId="51B304EB" wp14:editId="35E07B21">
             <wp:extent cx="5612130" cy="3035935"/>

</xml_diff>